<commit_message>
Update .... long ago
rewr
</commit_message>
<xml_diff>
--- a/Done/Mushroom Flatbread.docx
+++ b/Done/Mushroom Flatbread.docx
@@ -40,8 +40,6 @@
         </w:rPr>
         <w:t>Try:</w:t>
       </w:r>
-      <w:bookmarkStart w:id="0" w:name="_GoBack"/>
-      <w:bookmarkEnd w:id="0"/>
     </w:p>
     <w:p>
       <w:pPr>
@@ -274,11 +272,13 @@
     <w:p>
       <w:pPr>
         <w:rPr>
-          <w:lang w:val="en-CA"/>
-        </w:rPr>
-      </w:pPr>
-      <w:r>
-        <w:rPr>
+          <w:u w:val="single"/>
+          <w:lang w:val="en-CA"/>
+        </w:rPr>
+      </w:pPr>
+      <w:r>
+        <w:rPr>
+          <w:u w:val="single"/>
           <w:lang w:val="en-CA"/>
         </w:rPr>
         <w:t>Vidalia Onion</w:t>
@@ -333,15 +333,19 @@
     <w:p>
       <w:pPr>
         <w:rPr>
-          <w:lang w:val="en-CA"/>
-        </w:rPr>
-      </w:pPr>
-      <w:r>
-        <w:rPr>
+          <w:u w:val="single"/>
+          <w:lang w:val="en-CA"/>
+        </w:rPr>
+      </w:pPr>
+      <w:r>
+        <w:rPr>
+          <w:u w:val="single"/>
           <w:lang w:val="en-CA"/>
         </w:rPr>
         <w:t>For the glaze</w:t>
       </w:r>
+      <w:bookmarkStart w:id="0" w:name="_GoBack"/>
+      <w:bookmarkEnd w:id="0"/>
     </w:p>
     <w:p>
       <w:pPr>
@@ -372,11 +376,13 @@
     <w:p>
       <w:pPr>
         <w:rPr>
-          <w:lang w:val="en-CA"/>
-        </w:rPr>
-      </w:pPr>
-      <w:r>
-        <w:rPr>
+          <w:u w:val="single"/>
+          <w:lang w:val="en-CA"/>
+        </w:rPr>
+      </w:pPr>
+      <w:r>
+        <w:rPr>
+          <w:u w:val="single"/>
           <w:lang w:val="en-CA"/>
         </w:rPr>
         <w:t>For flatbreads</w:t>

</xml_diff>